<commit_message>
incling table in quarto
</commit_message>
<xml_diff>
--- a/doc/learning.docx
+++ b/doc/learning.docx
@@ -30,69 +30,13 @@
         <w:t xml:space="preserve">Klint</w:t>
       </w:r>
     </w:p>
-    <w:bookmarkStart w:id="21" w:name="quarto"/>
+    <w:bookmarkStart w:id="20" w:name="table-of-results"/>
     <w:p>
       <w:pPr>
         <w:pStyle w:val="Heading2"/>
       </w:pPr>
       <w:r>
-        <w:t xml:space="preserve">Quarto</w:t>
-      </w:r>
-    </w:p>
-    <w:p>
-      <w:pPr>
-        <w:pStyle w:val="FirstParagraph"/>
-      </w:pPr>
-      <w:r>
-        <w:t xml:space="preserve">Quarto enables you to weave together content and executable code into a finished document. To learn more about Quarto see</w:t>
-      </w:r>
-      <w:r>
-        <w:t xml:space="preserve"> </w:t>
-      </w:r>
-      <w:hyperlink r:id="rId20">
-        <w:r>
-          <w:rPr>
-            <w:rStyle w:val="Hyperlink"/>
-          </w:rPr>
-          <w:t xml:space="preserve">https://quarto.org</w:t>
-        </w:r>
-      </w:hyperlink>
-      <w:r>
-        <w:t xml:space="preserve">.</w:t>
-      </w:r>
-    </w:p>
-    <w:bookmarkEnd w:id="21"/>
-    <w:bookmarkStart w:id="22" w:name="running-code"/>
-    <w:p>
-      <w:pPr>
-        <w:pStyle w:val="Heading2"/>
-      </w:pPr>
-      <w:r>
-        <w:t xml:space="preserve">Running Code</w:t>
-      </w:r>
-    </w:p>
-    <w:p>
-      <w:pPr>
-        <w:pStyle w:val="FirstParagraph"/>
-      </w:pPr>
-      <w:r>
-        <w:t xml:space="preserve">When you click the</w:t>
-      </w:r>
-      <w:r>
-        <w:t xml:space="preserve"> </w:t>
-      </w:r>
-      <w:r>
-        <w:rPr>
-          <w:bCs/>
-          <w:b/>
-        </w:rPr>
-        <w:t xml:space="preserve">Render</w:t>
-      </w:r>
-      <w:r>
-        <w:t xml:space="preserve"> </w:t>
-      </w:r>
-      <w:r>
-        <w:t xml:space="preserve">button a document will be generated that includes both content and the output of embedded code. You can embed code like this:</w:t>
+        <w:t xml:space="preserve">Table of results</w:t>
       </w:r>
     </w:p>
     <w:p>
@@ -101,9 +45,204 @@
       </w:pPr>
       <w:r>
         <w:rPr>
-          <w:rStyle w:val="DecValTok"/>
-        </w:rPr>
-        <w:t xml:space="preserve">1</w:t>
+          <w:rStyle w:val="CommentTok"/>
+        </w:rPr>
+        <w:t xml:space="preserve"># exclude and have many summaries</w:t>
+      </w:r>
+      <w:r>
+        <w:br/>
+      </w:r>
+      <w:r>
+        <w:rPr>
+          <w:rStyle w:val="NormalTok"/>
+        </w:rPr>
+        <w:t xml:space="preserve">nhanes_small </w:t>
+      </w:r>
+      <w:r>
+        <w:rPr>
+          <w:rStyle w:val="SpecialCharTok"/>
+        </w:rPr>
+        <w:t xml:space="preserve">%&gt;%</w:t>
+      </w:r>
+      <w:r>
+        <w:br/>
+      </w:r>
+      <w:r>
+        <w:rPr>
+          <w:rStyle w:val="NormalTok"/>
+        </w:rPr>
+        <w:t xml:space="preserve">  </w:t>
+      </w:r>
+      <w:r>
+        <w:rPr>
+          <w:rStyle w:val="FunctionTok"/>
+        </w:rPr>
+        <w:t xml:space="preserve">filter</w:t>
+      </w:r>
+      <w:r>
+        <w:rPr>
+          <w:rStyle w:val="NormalTok"/>
+        </w:rPr>
+        <w:t xml:space="preserve">(</w:t>
+      </w:r>
+      <w:r>
+        <w:br/>
+      </w:r>
+      <w:r>
+        <w:rPr>
+          <w:rStyle w:val="NormalTok"/>
+        </w:rPr>
+        <w:t xml:space="preserve">    </w:t>
+      </w:r>
+      <w:r>
+        <w:rPr>
+          <w:rStyle w:val="SpecialCharTok"/>
+        </w:rPr>
+        <w:t xml:space="preserve">!</w:t>
+      </w:r>
+      <w:r>
+        <w:rPr>
+          <w:rStyle w:val="FunctionTok"/>
+        </w:rPr>
+        <w:t xml:space="preserve">is.na</w:t>
+      </w:r>
+      <w:r>
+        <w:rPr>
+          <w:rStyle w:val="NormalTok"/>
+        </w:rPr>
+        <w:t xml:space="preserve">(diabetes),</w:t>
+      </w:r>
+      <w:r>
+        <w:br/>
+      </w:r>
+      <w:r>
+        <w:rPr>
+          <w:rStyle w:val="NormalTok"/>
+        </w:rPr>
+        <w:t xml:space="preserve">    </w:t>
+      </w:r>
+      <w:r>
+        <w:rPr>
+          <w:rStyle w:val="SpecialCharTok"/>
+        </w:rPr>
+        <w:t xml:space="preserve">!</w:t>
+      </w:r>
+      <w:r>
+        <w:rPr>
+          <w:rStyle w:val="FunctionTok"/>
+        </w:rPr>
+        <w:t xml:space="preserve">is.na</w:t>
+      </w:r>
+      <w:r>
+        <w:rPr>
+          <w:rStyle w:val="NormalTok"/>
+        </w:rPr>
+        <w:t xml:space="preserve">(phys_active)</w:t>
+      </w:r>
+      <w:r>
+        <w:br/>
+      </w:r>
+      <w:r>
+        <w:rPr>
+          <w:rStyle w:val="NormalTok"/>
+        </w:rPr>
+        <w:t xml:space="preserve">  ) </w:t>
+      </w:r>
+      <w:r>
+        <w:rPr>
+          <w:rStyle w:val="SpecialCharTok"/>
+        </w:rPr>
+        <w:t xml:space="preserve">%&gt;%</w:t>
+      </w:r>
+      <w:r>
+        <w:br/>
+      </w:r>
+      <w:r>
+        <w:rPr>
+          <w:rStyle w:val="NormalTok"/>
+        </w:rPr>
+        <w:t xml:space="preserve">  </w:t>
+      </w:r>
+      <w:r>
+        <w:rPr>
+          <w:rStyle w:val="FunctionTok"/>
+        </w:rPr>
+        <w:t xml:space="preserve">group_by</w:t>
+      </w:r>
+      <w:r>
+        <w:rPr>
+          <w:rStyle w:val="NormalTok"/>
+        </w:rPr>
+        <w:t xml:space="preserve">(</w:t>
+      </w:r>
+      <w:r>
+        <w:br/>
+      </w:r>
+      <w:r>
+        <w:rPr>
+          <w:rStyle w:val="NormalTok"/>
+        </w:rPr>
+        <w:t xml:space="preserve">    diabetes,</w:t>
+      </w:r>
+      <w:r>
+        <w:br/>
+      </w:r>
+      <w:r>
+        <w:rPr>
+          <w:rStyle w:val="NormalTok"/>
+        </w:rPr>
+        <w:t xml:space="preserve">    phys_active</w:t>
+      </w:r>
+      <w:r>
+        <w:br/>
+      </w:r>
+      <w:r>
+        <w:rPr>
+          <w:rStyle w:val="NormalTok"/>
+        </w:rPr>
+        <w:t xml:space="preserve">  ) </w:t>
+      </w:r>
+      <w:r>
+        <w:rPr>
+          <w:rStyle w:val="SpecialCharTok"/>
+        </w:rPr>
+        <w:t xml:space="preserve">%&gt;%</w:t>
+      </w:r>
+      <w:r>
+        <w:br/>
+      </w:r>
+      <w:r>
+        <w:rPr>
+          <w:rStyle w:val="NormalTok"/>
+        </w:rPr>
+        <w:t xml:space="preserve">  </w:t>
+      </w:r>
+      <w:r>
+        <w:rPr>
+          <w:rStyle w:val="FunctionTok"/>
+        </w:rPr>
+        <w:t xml:space="preserve">summarise</w:t>
+      </w:r>
+      <w:r>
+        <w:rPr>
+          <w:rStyle w:val="NormalTok"/>
+        </w:rPr>
+        <w:t xml:space="preserve">(</w:t>
+      </w:r>
+      <w:r>
+        <w:br/>
+      </w:r>
+      <w:r>
+        <w:rPr>
+          <w:rStyle w:val="NormalTok"/>
+        </w:rPr>
+        <w:t xml:space="preserve">    </w:t>
+      </w:r>
+      <w:r>
+        <w:rPr>
+          <w:rStyle w:val="AttributeTok"/>
+        </w:rPr>
+        <w:t xml:space="preserve">max_bmi =</w:t>
       </w:r>
       <w:r>
         <w:rPr>
@@ -113,9 +252,132 @@
       </w:r>
       <w:r>
         <w:rPr>
+          <w:rStyle w:val="FunctionTok"/>
+        </w:rPr>
+        <w:t xml:space="preserve">max</w:t>
+      </w:r>
+      <w:r>
+        <w:rPr>
+          <w:rStyle w:val="NormalTok"/>
+        </w:rPr>
+        <w:t xml:space="preserve">(bmi, </w:t>
+      </w:r>
+      <w:r>
+        <w:rPr>
+          <w:rStyle w:val="AttributeTok"/>
+        </w:rPr>
+        <w:t xml:space="preserve">na.rm =</w:t>
+      </w:r>
+      <w:r>
+        <w:rPr>
+          <w:rStyle w:val="NormalTok"/>
+        </w:rPr>
+        <w:t xml:space="preserve"> </w:t>
+      </w:r>
+      <w:r>
+        <w:rPr>
+          <w:rStyle w:val="ConstantTok"/>
+        </w:rPr>
+        <w:t xml:space="preserve">TRUE</w:t>
+      </w:r>
+      <w:r>
+        <w:rPr>
+          <w:rStyle w:val="NormalTok"/>
+        </w:rPr>
+        <w:t xml:space="preserve">),</w:t>
+      </w:r>
+      <w:r>
+        <w:br/>
+      </w:r>
+      <w:r>
+        <w:rPr>
+          <w:rStyle w:val="NormalTok"/>
+        </w:rPr>
+        <w:t xml:space="preserve">    </w:t>
+      </w:r>
+      <w:r>
+        <w:rPr>
+          <w:rStyle w:val="AttributeTok"/>
+        </w:rPr>
+        <w:t xml:space="preserve">min_bmi =</w:t>
+      </w:r>
+      <w:r>
+        <w:rPr>
+          <w:rStyle w:val="NormalTok"/>
+        </w:rPr>
+        <w:t xml:space="preserve"> </w:t>
+      </w:r>
+      <w:r>
+        <w:rPr>
+          <w:rStyle w:val="FunctionTok"/>
+        </w:rPr>
+        <w:t xml:space="preserve">min</w:t>
+      </w:r>
+      <w:r>
+        <w:rPr>
+          <w:rStyle w:val="NormalTok"/>
+        </w:rPr>
+        <w:t xml:space="preserve">(bmi, </w:t>
+      </w:r>
+      <w:r>
+        <w:rPr>
+          <w:rStyle w:val="AttributeTok"/>
+        </w:rPr>
+        <w:t xml:space="preserve">na.rm =</w:t>
+      </w:r>
+      <w:r>
+        <w:rPr>
+          <w:rStyle w:val="NormalTok"/>
+        </w:rPr>
+        <w:t xml:space="preserve"> </w:t>
+      </w:r>
+      <w:r>
+        <w:rPr>
+          <w:rStyle w:val="ConstantTok"/>
+        </w:rPr>
+        <w:t xml:space="preserve">TRUE</w:t>
+      </w:r>
+      <w:r>
+        <w:rPr>
+          <w:rStyle w:val="NormalTok"/>
+        </w:rPr>
+        <w:t xml:space="preserve">)</w:t>
+      </w:r>
+      <w:r>
+        <w:br/>
+      </w:r>
+      <w:r>
+        <w:rPr>
+          <w:rStyle w:val="NormalTok"/>
+        </w:rPr>
+        <w:t xml:space="preserve">  ) </w:t>
+      </w:r>
+      <w:r>
+        <w:rPr>
           <w:rStyle w:val="SpecialCharTok"/>
         </w:rPr>
-        <w:t xml:space="preserve">+</w:t>
+        <w:t xml:space="preserve">%&gt;%</w:t>
+      </w:r>
+      <w:r>
+        <w:br/>
+      </w:r>
+      <w:r>
+        <w:rPr>
+          <w:rStyle w:val="FunctionTok"/>
+        </w:rPr>
+        <w:t xml:space="preserve">ungroup</w:t>
+      </w:r>
+      <w:r>
+        <w:rPr>
+          <w:rStyle w:val="NormalTok"/>
+        </w:rPr>
+        <w:t xml:space="preserve">() </w:t>
+      </w:r>
+      <w:r>
+        <w:rPr>
+          <w:rStyle w:val="SpecialCharTok"/>
+        </w:rPr>
+        <w:t xml:space="preserve">%&gt;%</w:t>
       </w:r>
       <w:r>
         <w:rPr>
@@ -124,10 +386,55 @@
         <w:t xml:space="preserve"> </w:t>
       </w:r>
       <w:r>
-        <w:rPr>
-          <w:rStyle w:val="DecValTok"/>
-        </w:rPr>
-        <w:t xml:space="preserve">1</w:t>
+        <w:br/>
+      </w:r>
+      <w:r>
+        <w:rPr>
+          <w:rStyle w:val="NormalTok"/>
+        </w:rPr>
+        <w:t xml:space="preserve">    knitr</w:t>
+      </w:r>
+      <w:r>
+        <w:rPr>
+          <w:rStyle w:val="SpecialCharTok"/>
+        </w:rPr>
+        <w:t xml:space="preserve">::</w:t>
+      </w:r>
+      <w:r>
+        <w:rPr>
+          <w:rStyle w:val="FunctionTok"/>
+        </w:rPr>
+        <w:t xml:space="preserve">kable</w:t>
+      </w:r>
+      <w:r>
+        <w:rPr>
+          <w:rStyle w:val="NormalTok"/>
+        </w:rPr>
+        <w:t xml:space="preserve">(</w:t>
+      </w:r>
+      <w:r>
+        <w:rPr>
+          <w:rStyle w:val="AttributeTok"/>
+        </w:rPr>
+        <w:t xml:space="preserve">caption =</w:t>
+      </w:r>
+      <w:r>
+        <w:rPr>
+          <w:rStyle w:val="NormalTok"/>
+        </w:rPr>
+        <w:t xml:space="preserve"> </w:t>
+      </w:r>
+      <w:r>
+        <w:rPr>
+          <w:rStyle w:val="StringTok"/>
+        </w:rPr>
+        <w:t xml:space="preserve">"Mean values of Age and bmi for each diabetes and physical activity status"</w:t>
+      </w:r>
+      <w:r>
+        <w:rPr>
+          <w:rStyle w:val="NormalTok"/>
+        </w:rPr>
+        <w:t xml:space="preserve">)</w:t>
       </w:r>
     </w:p>
     <w:p>
@@ -138,52 +445,294 @@
         <w:rPr>
           <w:rStyle w:val="VerbatimChar"/>
         </w:rPr>
-        <w:t xml:space="preserve">[1] 2</w:t>
+        <w:t xml:space="preserve">`summarise()` has grouped output by 'diabetes'. You can override using the</w:t>
+      </w:r>
+      <w:r>
+        <w:br/>
+      </w:r>
+      <w:r>
+        <w:rPr>
+          <w:rStyle w:val="VerbatimChar"/>
+        </w:rPr>
+        <w:t xml:space="preserve">`.groups` argument.</w:t>
       </w:r>
     </w:p>
     <w:p>
       <w:pPr>
-        <w:pStyle w:val="FirstParagraph"/>
+        <w:pStyle w:val="TableCaption"/>
       </w:pPr>
       <w:r>
-        <w:t xml:space="preserve">You can add options to executable code like this</w:t>
+        <w:t xml:space="preserve">Mean values of Age and bmi for each diabetes and physical activity status</w:t>
       </w:r>
     </w:p>
-    <w:p>
-      <w:pPr>
-        <w:pStyle w:val="SourceCode"/>
-      </w:pPr>
-      <w:r>
-        <w:rPr>
-          <w:rStyle w:val="VerbatimChar"/>
-        </w:rPr>
-        <w:t xml:space="preserve">[1] 4</w:t>
-      </w:r>
-    </w:p>
-    <w:p>
-      <w:pPr>
-        <w:pStyle w:val="FirstParagraph"/>
-      </w:pPr>
-      <w:r>
-        <w:t xml:space="preserve">The</w:t>
-      </w:r>
-      <w:r>
-        <w:t xml:space="preserve"> </w:t>
-      </w:r>
-      <w:r>
-        <w:rPr>
-          <w:rStyle w:val="VerbatimChar"/>
-        </w:rPr>
-        <w:t xml:space="preserve">echo: false</w:t>
-      </w:r>
-      <w:r>
-        <w:t xml:space="preserve"> </w:t>
-      </w:r>
-      <w:r>
-        <w:t xml:space="preserve">option disables the printing of code (only output is displayed).</w:t>
-      </w:r>
-    </w:p>
-    <w:bookmarkEnd w:id="22"/>
+    <w:tbl>
+      <w:tblPr>
+        <w:tblStyle w:val="Table"/>
+        <w:tblW w:type="auto" w:w="0"/>
+        <w:tblLook w:firstRow="1" w:lastRow="0" w:firstColumn="0" w:lastColumn="0" w:noHBand="0" w:noVBand="0" w:val="0020"/>
+        <w:tblCaption w:val="Mean values of Age and bmi for each diabetes and physical activity status"/>
+      </w:tblPr>
+      <w:tblGrid>
+        <w:gridCol w:w="1980"/>
+        <w:gridCol w:w="1980"/>
+        <w:gridCol w:w="1980"/>
+        <w:gridCol w:w="1980"/>
+      </w:tblGrid>
+      <w:tr>
+        <w:trPr>
+          <w:tblHeader w:val="true"/>
+        </w:trPr>
+        <w:tc>
+          <w:tcPr/>
+          <w:p>
+            <w:pPr>
+              <w:pStyle w:val="Compact"/>
+              <w:jc w:val="left"/>
+            </w:pPr>
+            <w:r>
+              <w:t xml:space="preserve">diabetes</w:t>
+            </w:r>
+          </w:p>
+        </w:tc>
+        <w:tc>
+          <w:tcPr/>
+          <w:p>
+            <w:pPr>
+              <w:pStyle w:val="Compact"/>
+              <w:jc w:val="left"/>
+            </w:pPr>
+            <w:r>
+              <w:t xml:space="preserve">phys_active</w:t>
+            </w:r>
+          </w:p>
+        </w:tc>
+        <w:tc>
+          <w:tcPr/>
+          <w:p>
+            <w:pPr>
+              <w:pStyle w:val="Compact"/>
+              <w:jc w:val="right"/>
+            </w:pPr>
+            <w:r>
+              <w:t xml:space="preserve">max_bmi</w:t>
+            </w:r>
+          </w:p>
+        </w:tc>
+        <w:tc>
+          <w:tcPr/>
+          <w:p>
+            <w:pPr>
+              <w:pStyle w:val="Compact"/>
+              <w:jc w:val="right"/>
+            </w:pPr>
+            <w:r>
+              <w:t xml:space="preserve">min_bmi</w:t>
+            </w:r>
+          </w:p>
+        </w:tc>
+      </w:tr>
+      <w:tr>
+        <w:tc>
+          <w:tcPr/>
+          <w:p>
+            <w:pPr>
+              <w:pStyle w:val="Compact"/>
+              <w:jc w:val="left"/>
+            </w:pPr>
+            <w:r>
+              <w:t xml:space="preserve">No</w:t>
+            </w:r>
+          </w:p>
+        </w:tc>
+        <w:tc>
+          <w:tcPr/>
+          <w:p>
+            <w:pPr>
+              <w:pStyle w:val="Compact"/>
+              <w:jc w:val="left"/>
+            </w:pPr>
+            <w:r>
+              <w:t xml:space="preserve">No</w:t>
+            </w:r>
+          </w:p>
+        </w:tc>
+        <w:tc>
+          <w:tcPr/>
+          <w:p>
+            <w:pPr>
+              <w:pStyle w:val="Compact"/>
+              <w:jc w:val="right"/>
+            </w:pPr>
+            <w:r>
+              <w:t xml:space="preserve">80.60</w:t>
+            </w:r>
+          </w:p>
+        </w:tc>
+        <w:tc>
+          <w:tcPr/>
+          <w:p>
+            <w:pPr>
+              <w:pStyle w:val="Compact"/>
+              <w:jc w:val="right"/>
+            </w:pPr>
+            <w:r>
+              <w:t xml:space="preserve">14.55</w:t>
+            </w:r>
+          </w:p>
+        </w:tc>
+      </w:tr>
+      <w:tr>
+        <w:tc>
+          <w:tcPr/>
+          <w:p>
+            <w:pPr>
+              <w:pStyle w:val="Compact"/>
+              <w:jc w:val="left"/>
+            </w:pPr>
+            <w:r>
+              <w:t xml:space="preserve">No</w:t>
+            </w:r>
+          </w:p>
+        </w:tc>
+        <w:tc>
+          <w:tcPr/>
+          <w:p>
+            <w:pPr>
+              <w:pStyle w:val="Compact"/>
+              <w:jc w:val="left"/>
+            </w:pPr>
+            <w:r>
+              <w:t xml:space="preserve">Yes</w:t>
+            </w:r>
+          </w:p>
+        </w:tc>
+        <w:tc>
+          <w:tcPr/>
+          <w:p>
+            <w:pPr>
+              <w:pStyle w:val="Compact"/>
+              <w:jc w:val="right"/>
+            </w:pPr>
+            <w:r>
+              <w:t xml:space="preserve">63.30</w:t>
+            </w:r>
+          </w:p>
+        </w:tc>
+        <w:tc>
+          <w:tcPr/>
+          <w:p>
+            <w:pPr>
+              <w:pStyle w:val="Compact"/>
+              <w:jc w:val="right"/>
+            </w:pPr>
+            <w:r>
+              <w:t xml:space="preserve">13.30</w:t>
+            </w:r>
+          </w:p>
+        </w:tc>
+      </w:tr>
+      <w:tr>
+        <w:tc>
+          <w:tcPr/>
+          <w:p>
+            <w:pPr>
+              <w:pStyle w:val="Compact"/>
+              <w:jc w:val="left"/>
+            </w:pPr>
+            <w:r>
+              <w:t xml:space="preserve">Yes</w:t>
+            </w:r>
+          </w:p>
+        </w:tc>
+        <w:tc>
+          <w:tcPr/>
+          <w:p>
+            <w:pPr>
+              <w:pStyle w:val="Compact"/>
+              <w:jc w:val="left"/>
+            </w:pPr>
+            <w:r>
+              <w:t xml:space="preserve">No</w:t>
+            </w:r>
+          </w:p>
+        </w:tc>
+        <w:tc>
+          <w:tcPr/>
+          <w:p>
+            <w:pPr>
+              <w:pStyle w:val="Compact"/>
+              <w:jc w:val="right"/>
+            </w:pPr>
+            <w:r>
+              <w:t xml:space="preserve">81.25</w:t>
+            </w:r>
+          </w:p>
+        </w:tc>
+        <w:tc>
+          <w:tcPr/>
+          <w:p>
+            <w:pPr>
+              <w:pStyle w:val="Compact"/>
+              <w:jc w:val="right"/>
+            </w:pPr>
+            <w:r>
+              <w:t xml:space="preserve">15.86</w:t>
+            </w:r>
+          </w:p>
+        </w:tc>
+      </w:tr>
+      <w:tr>
+        <w:tc>
+          <w:tcPr/>
+          <w:p>
+            <w:pPr>
+              <w:pStyle w:val="Compact"/>
+              <w:jc w:val="left"/>
+            </w:pPr>
+            <w:r>
+              <w:t xml:space="preserve">Yes</w:t>
+            </w:r>
+          </w:p>
+        </w:tc>
+        <w:tc>
+          <w:tcPr/>
+          <w:p>
+            <w:pPr>
+              <w:pStyle w:val="Compact"/>
+              <w:jc w:val="left"/>
+            </w:pPr>
+            <w:r>
+              <w:t xml:space="preserve">Yes</w:t>
+            </w:r>
+          </w:p>
+        </w:tc>
+        <w:tc>
+          <w:tcPr/>
+          <w:p>
+            <w:pPr>
+              <w:pStyle w:val="Compact"/>
+              <w:jc w:val="right"/>
+            </w:pPr>
+            <w:r>
+              <w:t xml:space="preserve">56.50</w:t>
+            </w:r>
+          </w:p>
+        </w:tc>
+        <w:tc>
+          <w:tcPr/>
+          <w:p>
+            <w:pPr>
+              <w:pStyle w:val="Compact"/>
+              <w:jc w:val="right"/>
+            </w:pPr>
+            <w:r>
+              <w:t xml:space="preserve">20.60</w:t>
+            </w:r>
+          </w:p>
+        </w:tc>
+      </w:tr>
+    </w:tbl>
+    <w:bookmarkEnd w:id="20"/>
     <w:sectPr/>
   </w:body>
 </w:document>

</xml_diff>